<commit_message>
Fixed mistake in Assign3-nnpatel5.docx and corresponding .pdf
</commit_message>
<xml_diff>
--- a/Assign3-nnpatel5.docx
+++ b/Assign3-nnpatel5.docx
@@ -860,12 +860,6 @@
             <w:insideH w:val="none" w:color="auto" w:sz="0" w:space="0"/>
             <w:insideV w:val="none" w:color="auto" w:sz="0" w:space="0"/>
           </w:tblBorders>
-          <w:tblCellMar>
-            <w:top w:w="0" w:type="dxa"/>
-            <w:left w:w="108" w:type="dxa"/>
-            <w:bottom w:w="0" w:type="dxa"/>
-            <w:right w:w="108" w:type="dxa"/>
-          </w:tblCellMar>
         </w:tblPrEx>
         <w:trPr>
           <w:trHeight w:val="288" w:hRule="atLeast"/>
@@ -34474,6 +34468,7 @@
         <w:pageBreakBefore w:val="0"/>
         <w:widowControl/>
         <w:numPr>
+          <w:ilvl w:val="0"/>
           <w:numId w:val="0"/>
         </w:numPr>
         <w:kinsoku/>
@@ -38225,6 +38220,7 @@
         <w:pageBreakBefore w:val="0"/>
         <w:widowControl/>
         <w:numPr>
+          <w:ilvl w:val="0"/>
           <w:numId w:val="0"/>
         </w:numPr>
         <w:kinsoku/>
@@ -38263,6 +38259,7 @@
         <w:pageBreakBefore w:val="0"/>
         <w:widowControl/>
         <w:numPr>
+          <w:ilvl w:val="0"/>
           <w:numId w:val="0"/>
         </w:numPr>
         <w:kinsoku/>
@@ -38292,6 +38289,7 @@
         <w:pageBreakBefore w:val="0"/>
         <w:widowControl/>
         <w:numPr>
+          <w:ilvl w:val="0"/>
           <w:numId w:val="0"/>
         </w:numPr>
         <w:kinsoku/>
@@ -38321,6 +38319,7 @@
         <w:pageBreakBefore w:val="0"/>
         <w:widowControl/>
         <w:numPr>
+          <w:ilvl w:val="0"/>
           <w:numId w:val="0"/>
         </w:numPr>
         <w:kinsoku/>
@@ -38350,6 +38349,7 @@
         <w:pageBreakBefore w:val="0"/>
         <w:widowControl/>
         <w:numPr>
+          <w:ilvl w:val="0"/>
           <w:numId w:val="0"/>
         </w:numPr>
         <w:kinsoku/>
@@ -38379,6 +38379,7 @@
         <w:pageBreakBefore w:val="0"/>
         <w:widowControl/>
         <w:numPr>
+          <w:ilvl w:val="0"/>
           <w:numId w:val="0"/>
         </w:numPr>
         <w:kinsoku/>
@@ -38408,6 +38409,7 @@
         <w:pageBreakBefore w:val="0"/>
         <w:widowControl/>
         <w:numPr>
+          <w:ilvl w:val="0"/>
           <w:numId w:val="0"/>
         </w:numPr>
         <w:kinsoku/>
@@ -38437,6 +38439,7 @@
         <w:pageBreakBefore w:val="0"/>
         <w:widowControl/>
         <w:numPr>
+          <w:ilvl w:val="0"/>
           <w:numId w:val="0"/>
         </w:numPr>
         <w:kinsoku/>
@@ -38466,6 +38469,7 @@
         <w:pageBreakBefore w:val="0"/>
         <w:widowControl/>
         <w:numPr>
+          <w:ilvl w:val="0"/>
           <w:numId w:val="0"/>
         </w:numPr>
         <w:kinsoku/>
@@ -38495,6 +38499,7 @@
         <w:pageBreakBefore w:val="0"/>
         <w:widowControl/>
         <w:numPr>
+          <w:ilvl w:val="0"/>
           <w:numId w:val="0"/>
         </w:numPr>
         <w:kinsoku/>
@@ -38524,6 +38529,7 @@
         <w:pageBreakBefore w:val="0"/>
         <w:widowControl/>
         <w:numPr>
+          <w:ilvl w:val="0"/>
           <w:numId w:val="0"/>
         </w:numPr>
         <w:kinsoku/>
@@ -38553,6 +38559,7 @@
         <w:pageBreakBefore w:val="0"/>
         <w:widowControl/>
         <w:numPr>
+          <w:ilvl w:val="0"/>
           <w:numId w:val="0"/>
         </w:numPr>
         <w:kinsoku/>
@@ -38582,6 +38589,7 @@
         <w:pageBreakBefore w:val="0"/>
         <w:widowControl/>
         <w:numPr>
+          <w:ilvl w:val="0"/>
           <w:numId w:val="0"/>
         </w:numPr>
         <w:kinsoku/>
@@ -38611,6 +38619,7 @@
         <w:pageBreakBefore w:val="0"/>
         <w:widowControl/>
         <w:numPr>
+          <w:ilvl w:val="0"/>
           <w:numId w:val="0"/>
         </w:numPr>
         <w:kinsoku/>
@@ -38640,6 +38649,7 @@
         <w:pageBreakBefore w:val="0"/>
         <w:widowControl/>
         <w:numPr>
+          <w:ilvl w:val="0"/>
           <w:numId w:val="0"/>
         </w:numPr>
         <w:kinsoku/>
@@ -38669,6 +38679,7 @@
         <w:pageBreakBefore w:val="0"/>
         <w:widowControl/>
         <w:numPr>
+          <w:ilvl w:val="0"/>
           <w:numId w:val="0"/>
         </w:numPr>
         <w:kinsoku/>
@@ -38698,6 +38709,7 @@
         <w:pageBreakBefore w:val="0"/>
         <w:widowControl/>
         <w:numPr>
+          <w:ilvl w:val="0"/>
           <w:numId w:val="0"/>
         </w:numPr>
         <w:kinsoku/>
@@ -38727,6 +38739,7 @@
         <w:pageBreakBefore w:val="0"/>
         <w:widowControl/>
         <w:numPr>
+          <w:ilvl w:val="0"/>
           <w:numId w:val="0"/>
         </w:numPr>
         <w:kinsoku/>
@@ -38756,6 +38769,7 @@
         <w:pageBreakBefore w:val="0"/>
         <w:widowControl/>
         <w:numPr>
+          <w:ilvl w:val="0"/>
           <w:numId w:val="0"/>
         </w:numPr>
         <w:kinsoku/>
@@ -38785,6 +38799,7 @@
         <w:pageBreakBefore w:val="0"/>
         <w:widowControl/>
         <w:numPr>
+          <w:ilvl w:val="0"/>
           <w:numId w:val="0"/>
         </w:numPr>
         <w:kinsoku/>
@@ -38814,6 +38829,7 @@
         <w:pageBreakBefore w:val="0"/>
         <w:widowControl/>
         <w:numPr>
+          <w:ilvl w:val="0"/>
           <w:numId w:val="0"/>
         </w:numPr>
         <w:kinsoku/>
@@ -38843,6 +38859,7 @@
         <w:pageBreakBefore w:val="0"/>
         <w:widowControl/>
         <w:numPr>
+          <w:ilvl w:val="0"/>
           <w:numId w:val="0"/>
         </w:numPr>
         <w:kinsoku/>
@@ -38872,6 +38889,7 @@
         <w:pageBreakBefore w:val="0"/>
         <w:widowControl/>
         <w:numPr>
+          <w:ilvl w:val="0"/>
           <w:numId w:val="0"/>
         </w:numPr>
         <w:kinsoku/>
@@ -38901,6 +38919,7 @@
         <w:pageBreakBefore w:val="0"/>
         <w:widowControl/>
         <w:numPr>
+          <w:ilvl w:val="0"/>
           <w:numId w:val="0"/>
         </w:numPr>
         <w:kinsoku/>
@@ -38930,6 +38949,7 @@
         <w:pageBreakBefore w:val="0"/>
         <w:widowControl/>
         <w:numPr>
+          <w:ilvl w:val="0"/>
           <w:numId w:val="0"/>
         </w:numPr>
         <w:kinsoku/>
@@ -38959,6 +38979,7 @@
         <w:pageBreakBefore w:val="0"/>
         <w:widowControl/>
         <w:numPr>
+          <w:ilvl w:val="0"/>
           <w:numId w:val="0"/>
         </w:numPr>
         <w:kinsoku/>
@@ -38988,6 +39009,7 @@
         <w:pageBreakBefore w:val="0"/>
         <w:widowControl/>
         <w:numPr>
+          <w:ilvl w:val="0"/>
           <w:numId w:val="0"/>
         </w:numPr>
         <w:kinsoku/>
@@ -39017,6 +39039,7 @@
         <w:pageBreakBefore w:val="0"/>
         <w:widowControl/>
         <w:numPr>
+          <w:ilvl w:val="0"/>
           <w:numId w:val="0"/>
         </w:numPr>
         <w:kinsoku/>
@@ -39046,6 +39069,7 @@
         <w:pageBreakBefore w:val="0"/>
         <w:widowControl/>
         <w:numPr>
+          <w:ilvl w:val="0"/>
           <w:numId w:val="0"/>
         </w:numPr>
         <w:kinsoku/>
@@ -39075,6 +39099,7 @@
         <w:pageBreakBefore w:val="0"/>
         <w:widowControl/>
         <w:numPr>
+          <w:ilvl w:val="0"/>
           <w:numId w:val="0"/>
         </w:numPr>
         <w:kinsoku/>
@@ -39104,6 +39129,7 @@
         <w:pageBreakBefore w:val="0"/>
         <w:widowControl/>
         <w:numPr>
+          <w:ilvl w:val="0"/>
           <w:numId w:val="0"/>
         </w:numPr>
         <w:kinsoku/>
@@ -39133,6 +39159,7 @@
         <w:pageBreakBefore w:val="0"/>
         <w:widowControl/>
         <w:numPr>
+          <w:ilvl w:val="0"/>
           <w:numId w:val="0"/>
         </w:numPr>
         <w:kinsoku/>
@@ -39162,6 +39189,7 @@
         <w:pageBreakBefore w:val="0"/>
         <w:widowControl/>
         <w:numPr>
+          <w:ilvl w:val="0"/>
           <w:numId w:val="0"/>
         </w:numPr>
         <w:kinsoku/>
@@ -39191,6 +39219,7 @@
         <w:pageBreakBefore w:val="0"/>
         <w:widowControl/>
         <w:numPr>
+          <w:ilvl w:val="0"/>
           <w:numId w:val="0"/>
         </w:numPr>
         <w:kinsoku/>
@@ -39220,6 +39249,7 @@
         <w:pageBreakBefore w:val="0"/>
         <w:widowControl/>
         <w:numPr>
+          <w:ilvl w:val="0"/>
           <w:numId w:val="0"/>
         </w:numPr>
         <w:kinsoku/>
@@ -39249,6 +39279,7 @@
         <w:pageBreakBefore w:val="0"/>
         <w:widowControl/>
         <w:numPr>
+          <w:ilvl w:val="0"/>
           <w:numId w:val="0"/>
         </w:numPr>
         <w:kinsoku/>
@@ -39311,6 +39342,7 @@
         <w:pageBreakBefore w:val="0"/>
         <w:widowControl/>
         <w:numPr>
+          <w:ilvl w:val="0"/>
           <w:numId w:val="0"/>
         </w:numPr>
         <w:kinsoku/>
@@ -42943,7 +42975,7 @@
           <w:szCs w:val="24"/>
           <w:lang w:val="en"/>
         </w:rPr>
-        <w:t>The program is provided in the file q5.pl and the use instr</w:t>
+        <w:t>The program is provided in the file q6</w:t>
       </w:r>
       <w:bookmarkStart w:id="0" w:name="_GoBack"/>
       <w:bookmarkEnd w:id="0"/>
@@ -42954,7 +42986,7 @@
           <w:szCs w:val="24"/>
           <w:lang w:val="en"/>
         </w:rPr>
-        <w:t>uctions are provided in the README file.</w:t>
+        <w:t>.pl and the use instructions are provided in the README file.</w:t>
       </w:r>
     </w:p>
     <w:p>
@@ -42964,6 +42996,7 @@
         <w:pageBreakBefore w:val="0"/>
         <w:widowControl/>
         <w:numPr>
+          <w:ilvl w:val="0"/>
           <w:numId w:val="0"/>
         </w:numPr>
         <w:kinsoku/>
@@ -43020,7 +43053,6 @@
         <w:lang w:val="en"/>
       </w:rPr>
       <w:tab/>
-      <w:t/>
     </w:r>
     <w:r>
       <w:rPr>
@@ -43028,6 +43060,12 @@
         <w:lang w:val="en"/>
       </w:rPr>
       <w:tab/>
+    </w:r>
+    <w:r>
+      <w:rPr>
+        <w:rFonts w:hint="default"/>
+        <w:lang w:val="en"/>
+      </w:rPr>
       <w:t>Nachiket Patel</w:t>
     </w:r>
   </w:p>
@@ -43045,7 +43083,6 @@
         <w:lang w:val="en"/>
       </w:rPr>
       <w:tab/>
-      <w:t/>
     </w:r>
     <w:r>
       <w:rPr>
@@ -43053,6 +43090,12 @@
         <w:lang w:val="en"/>
       </w:rPr>
       <w:tab/>
+    </w:r>
+    <w:r>
+      <w:rPr>
+        <w:rFonts w:hint="default"/>
+        <w:lang w:val="en"/>
+      </w:rPr>
       <w:t>nnpatel5</w:t>
     </w:r>
   </w:p>
@@ -43199,7 +43242,7 @@
     <w:lsdException w:qFormat="1" w:unhideWhenUsed="0" w:uiPriority="0" w:semiHidden="0" w:name="Title"/>
     <w:lsdException w:unhideWhenUsed="0" w:uiPriority="0" w:semiHidden="0" w:name="Closing"/>
     <w:lsdException w:unhideWhenUsed="0" w:uiPriority="0" w:semiHidden="0" w:name="Signature"/>
-    <w:lsdException w:unhideWhenUsed="0" w:uiPriority="0" w:name="Default Paragraph Font"/>
+    <w:lsdException w:qFormat="1" w:unhideWhenUsed="0" w:uiPriority="0" w:name="Default Paragraph Font"/>
     <w:lsdException w:unhideWhenUsed="0" w:uiPriority="0" w:semiHidden="0" w:name="Body Text"/>
     <w:lsdException w:unhideWhenUsed="0" w:uiPriority="0" w:semiHidden="0" w:name="Body Text Indent"/>
     <w:lsdException w:unhideWhenUsed="0" w:uiPriority="0" w:semiHidden="0" w:name="List Continue"/>
@@ -43237,7 +43280,7 @@
     <w:lsdException w:unhideWhenUsed="0" w:uiPriority="0" w:semiHidden="0" w:name="HTML Sample"/>
     <w:lsdException w:unhideWhenUsed="0" w:uiPriority="0" w:semiHidden="0" w:name="HTML Typewriter"/>
     <w:lsdException w:unhideWhenUsed="0" w:uiPriority="0" w:semiHidden="0" w:name="HTML Variable"/>
-    <w:lsdException w:unhideWhenUsed="0" w:uiPriority="0" w:name="Normal Table"/>
+    <w:lsdException w:qFormat="1" w:unhideWhenUsed="0" w:uiPriority="0" w:name="Normal Table"/>
     <w:lsdException w:unhideWhenUsed="0" w:uiPriority="0" w:semiHidden="0" w:name="annotation subject"/>
     <w:lsdException w:unhideWhenUsed="0" w:uiPriority="0" w:semiHidden="0" w:name="Table Simple 1"/>
     <w:lsdException w:unhideWhenUsed="0" w:uiPriority="0" w:semiHidden="0" w:name="Table Simple 2"/>
@@ -43395,11 +43438,13 @@
   <w:style w:type="character" w:default="1" w:styleId="2">
     <w:name w:val="Default Paragraph Font"/>
     <w:semiHidden/>
+    <w:qFormat/>
     <w:uiPriority w:val="0"/>
   </w:style>
   <w:style w:type="table" w:default="1" w:styleId="3">
     <w:name w:val="Normal Table"/>
     <w:semiHidden/>
+    <w:qFormat/>
     <w:uiPriority w:val="0"/>
     <w:tblPr>
       <w:tblCellMar>

</xml_diff>